<commit_message>
final changes made after printing to check text size
</commit_message>
<xml_diff>
--- a/CW2/report.docx
+++ b/CW2/report.docx
@@ -3559,15 +3559,15 @@
         <mc:AlternateContent>
           <mc:Choice Requires="wps">
             <w:drawing>
-              <wp:anchor distT="45720" distB="45720" distL="114300" distR="114300" simplePos="0" relativeHeight="251693056" behindDoc="1" locked="0" layoutInCell="1" allowOverlap="1" wp14:anchorId="43FE2893" wp14:editId="1F7F7B58">
+              <wp:anchor distT="45720" distB="45720" distL="114300" distR="114300" simplePos="0" relativeHeight="251693056" behindDoc="1" locked="0" layoutInCell="1" allowOverlap="1" wp14:anchorId="43FE2893" wp14:editId="55684923">
                 <wp:simplePos x="0" y="0"/>
                 <wp:positionH relativeFrom="margin">
-                  <wp:posOffset>-349885</wp:posOffset>
+                  <wp:posOffset>-313267</wp:posOffset>
                 </wp:positionH>
                 <wp:positionV relativeFrom="paragraph">
                   <wp:posOffset>271145</wp:posOffset>
                 </wp:positionV>
-                <wp:extent cx="3217653" cy="491706"/>
+                <wp:extent cx="3606800" cy="491706"/>
                 <wp:effectExtent l="0" t="0" r="0" b="3810"/>
                 <wp:wrapNone/>
                 <wp:docPr id="15" name="Text Box 15"/>
@@ -3583,7 +3583,7 @@
                       <wps:spPr bwMode="auto">
                         <a:xfrm>
                           <a:off x="0" y="0"/>
-                          <a:ext cx="3217653" cy="491706"/>
+                          <a:ext cx="3606800" cy="491706"/>
                         </a:xfrm>
                         <a:prstGeom prst="rect">
                           <a:avLst/>
@@ -3632,7 +3632,7 @@
           </mc:Choice>
           <mc:Fallback>
             <w:pict>
-              <v:shape w14:anchorId="43FE2893" id="Text Box 15" o:spid="_x0000_s1031" type="#_x0000_t202" style="position:absolute;margin-left:-27.55pt;margin-top:21.35pt;width:253.35pt;height:38.7pt;z-index:-251623424;visibility:visible;mso-wrap-style:square;mso-width-percent:0;mso-height-percent:0;mso-wrap-distance-left:9pt;mso-wrap-distance-top:3.6pt;mso-wrap-distance-right:9pt;mso-wrap-distance-bottom:3.6pt;mso-position-horizontal:absolute;mso-position-horizontal-relative:margin;mso-position-vertical:absolute;mso-position-vertical-relative:text;mso-width-percent:0;mso-height-percent:0;mso-width-relative:margin;mso-height-relative:margin;v-text-anchor:top" o:gfxdata="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" filled="f" stroked="f">
+              <v:shape w14:anchorId="43FE2893" id="Text Box 15" o:spid="_x0000_s1031" type="#_x0000_t202" style="position:absolute;margin-left:-24.65pt;margin-top:21.35pt;width:284pt;height:38.7pt;z-index:-251623424;visibility:visible;mso-wrap-style:square;mso-width-percent:0;mso-height-percent:0;mso-wrap-distance-left:9pt;mso-wrap-distance-top:3.6pt;mso-wrap-distance-right:9pt;mso-wrap-distance-bottom:3.6pt;mso-position-horizontal:absolute;mso-position-horizontal-relative:margin;mso-position-vertical:absolute;mso-position-vertical-relative:text;mso-width-percent:0;mso-height-percent:0;mso-width-relative:margin;mso-height-relative:margin;v-text-anchor:top" o:gfxdata="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" filled="f" stroked="f">
                 <v:textbox>
                   <w:txbxContent>
                     <w:p>
@@ -3835,15 +3835,15 @@
         <mc:AlternateContent>
           <mc:Choice Requires="wps">
             <w:drawing>
-              <wp:anchor distT="45720" distB="45720" distL="114300" distR="114300" simplePos="0" relativeHeight="251695104" behindDoc="1" locked="0" layoutInCell="1" allowOverlap="1" wp14:anchorId="3A5DC46B" wp14:editId="242E4CA5">
+              <wp:anchor distT="45720" distB="45720" distL="114300" distR="114300" simplePos="0" relativeHeight="251695104" behindDoc="1" locked="0" layoutInCell="1" allowOverlap="1" wp14:anchorId="3A5DC46B" wp14:editId="42DE845F">
                 <wp:simplePos x="0" y="0"/>
-                <wp:positionH relativeFrom="margin">
-                  <wp:posOffset>-350520</wp:posOffset>
+                <wp:positionH relativeFrom="column">
+                  <wp:posOffset>-304801</wp:posOffset>
                 </wp:positionH>
                 <wp:positionV relativeFrom="paragraph">
-                  <wp:posOffset>119380</wp:posOffset>
+                  <wp:posOffset>123190</wp:posOffset>
                 </wp:positionV>
-                <wp:extent cx="3217653" cy="491706"/>
+                <wp:extent cx="3572933" cy="491706"/>
                 <wp:effectExtent l="0" t="0" r="0" b="3810"/>
                 <wp:wrapNone/>
                 <wp:docPr id="16" name="Text Box 16"/>
@@ -3859,7 +3859,7 @@
                       <wps:spPr bwMode="auto">
                         <a:xfrm>
                           <a:off x="0" y="0"/>
-                          <a:ext cx="3217653" cy="491706"/>
+                          <a:ext cx="3572933" cy="491706"/>
                         </a:xfrm>
                         <a:prstGeom prst="rect">
                           <a:avLst/>
@@ -3886,35 +3886,7 @@
                                 <w:sz w:val="14"/>
                                 <w:szCs w:val="14"/>
                               </w:rPr>
-                              <w:t xml:space="preserve">Graph </w:t>
-                            </w:r>
-                            <w:r>
-                              <w:rPr>
-                                <w:sz w:val="14"/>
-                                <w:szCs w:val="14"/>
-                              </w:rPr>
-                              <w:t>5</w:t>
-                            </w:r>
-                            <w:r>
-                              <w:rPr>
-                                <w:sz w:val="14"/>
-                                <w:szCs w:val="14"/>
-                              </w:rPr>
-                              <w:t xml:space="preserve"> – Shows average execution times for every possible core count for </w:t>
-                            </w:r>
-                            <w:r>
-                              <w:rPr>
-                                <w:sz w:val="14"/>
-                                <w:szCs w:val="14"/>
-                              </w:rPr>
-                              <w:t>4096x4096</w:t>
-                            </w:r>
-                            <w:r>
-                              <w:rPr>
-                                <w:sz w:val="14"/>
-                                <w:szCs w:val="14"/>
-                              </w:rPr>
-                              <w:t xml:space="preserve"> image size</w:t>
+                              <w:t>Graph 5 – Shows average execution times for every possible core count for 4096x4096 image size</w:t>
                             </w:r>
                           </w:p>
                         </w:txbxContent>
@@ -3936,7 +3908,7 @@
           </mc:Choice>
           <mc:Fallback>
             <w:pict>
-              <v:shape w14:anchorId="3A5DC46B" id="Text Box 16" o:spid="_x0000_s1032" type="#_x0000_t202" style="position:absolute;margin-left:-27.6pt;margin-top:9.4pt;width:253.35pt;height:38.7pt;z-index:-251621376;visibility:visible;mso-wrap-style:square;mso-width-percent:0;mso-height-percent:0;mso-wrap-distance-left:9pt;mso-wrap-distance-top:3.6pt;mso-wrap-distance-right:9pt;mso-wrap-distance-bottom:3.6pt;mso-position-horizontal:absolute;mso-position-horizontal-relative:margin;mso-position-vertical:absolute;mso-position-vertical-relative:text;mso-width-percent:0;mso-height-percent:0;mso-width-relative:margin;mso-height-relative:margin;v-text-anchor:top" o:gfxdata="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" filled="f" stroked="f">
+              <v:shape w14:anchorId="3A5DC46B" id="Text Box 16" o:spid="_x0000_s1032" type="#_x0000_t202" style="position:absolute;margin-left:-24pt;margin-top:9.7pt;width:281.35pt;height:38.7pt;z-index:-251621376;visibility:visible;mso-wrap-style:square;mso-width-percent:0;mso-height-percent:0;mso-wrap-distance-left:9pt;mso-wrap-distance-top:3.6pt;mso-wrap-distance-right:9pt;mso-wrap-distance-bottom:3.6pt;mso-position-horizontal:absolute;mso-position-horizontal-relative:text;mso-position-vertical:absolute;mso-position-vertical-relative:text;mso-width-percent:0;mso-height-percent:0;mso-width-relative:margin;mso-height-relative:margin;v-text-anchor:top" o:gfxdata="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" filled="f" stroked="f">
                 <v:textbox>
                   <w:txbxContent>
                     <w:p>
@@ -3951,40 +3923,11 @@
                           <w:sz w:val="14"/>
                           <w:szCs w:val="14"/>
                         </w:rPr>
-                        <w:t xml:space="preserve">Graph </w:t>
-                      </w:r>
-                      <w:r>
-                        <w:rPr>
-                          <w:sz w:val="14"/>
-                          <w:szCs w:val="14"/>
-                        </w:rPr>
-                        <w:t>5</w:t>
-                      </w:r>
-                      <w:r>
-                        <w:rPr>
-                          <w:sz w:val="14"/>
-                          <w:szCs w:val="14"/>
-                        </w:rPr>
-                        <w:t xml:space="preserve"> – Shows average execution times for every possible core count for </w:t>
-                      </w:r>
-                      <w:r>
-                        <w:rPr>
-                          <w:sz w:val="14"/>
-                          <w:szCs w:val="14"/>
-                        </w:rPr>
-                        <w:t>4096x4096</w:t>
-                      </w:r>
-                      <w:r>
-                        <w:rPr>
-                          <w:sz w:val="14"/>
-                          <w:szCs w:val="14"/>
-                        </w:rPr>
-                        <w:t xml:space="preserve"> image size</w:t>
+                        <w:t>Graph 5 – Shows average execution times for every possible core count for 4096x4096 image size</w:t>
                       </w:r>
                     </w:p>
                   </w:txbxContent>
                 </v:textbox>
-                <w10:wrap anchorx="margin"/>
               </v:shape>
             </w:pict>
           </mc:Fallback>
@@ -4160,14 +4103,7 @@
                                 <w:sz w:val="14"/>
                                 <w:szCs w:val="14"/>
                               </w:rPr>
-                              <w:t xml:space="preserve">Graph </w:t>
-                            </w:r>
-                            <w:r>
-                              <w:rPr>
-                                <w:sz w:val="14"/>
-                                <w:szCs w:val="14"/>
-                              </w:rPr>
-                              <w:t>7 – Average execution times for all cores from 1 to 28, using bot</w:t>
+                              <w:t>Graph 7 – Average execution times for all cores from 1 to 28, using bot</w:t>
                             </w:r>
                             <w:r>
                               <w:rPr>
@@ -4218,14 +4154,7 @@
                           <w:sz w:val="14"/>
                           <w:szCs w:val="14"/>
                         </w:rPr>
-                        <w:t xml:space="preserve">Graph </w:t>
-                      </w:r>
-                      <w:r>
-                        <w:rPr>
-                          <w:sz w:val="14"/>
-                          <w:szCs w:val="14"/>
-                        </w:rPr>
-                        <w:t>7 – Average execution times for all cores from 1 to 28, using bot</w:t>
+                        <w:t>Graph 7 – Average execution times for all cores from 1 to 28, using bot</w:t>
                       </w:r>
                       <w:r>
                         <w:rPr>
@@ -4271,15 +4200,15 @@
         <mc:AlternateContent>
           <mc:Choice Requires="wps">
             <w:drawing>
-              <wp:anchor distT="45720" distB="45720" distL="114300" distR="114300" simplePos="0" relativeHeight="251697152" behindDoc="1" locked="0" layoutInCell="1" allowOverlap="1" wp14:anchorId="7531187A" wp14:editId="49E1DD93">
+              <wp:anchor distT="45720" distB="45720" distL="114300" distR="114300" simplePos="0" relativeHeight="251697152" behindDoc="1" locked="0" layoutInCell="1" allowOverlap="1" wp14:anchorId="7531187A" wp14:editId="1A927CCB">
                 <wp:simplePos x="0" y="0"/>
                 <wp:positionH relativeFrom="margin">
-                  <wp:posOffset>-375285</wp:posOffset>
+                  <wp:posOffset>-313267</wp:posOffset>
                 </wp:positionH>
                 <wp:positionV relativeFrom="paragraph">
-                  <wp:posOffset>334010</wp:posOffset>
+                  <wp:posOffset>326813</wp:posOffset>
                 </wp:positionV>
-                <wp:extent cx="3217653" cy="491706"/>
+                <wp:extent cx="3657600" cy="491490"/>
                 <wp:effectExtent l="0" t="0" r="0" b="3810"/>
                 <wp:wrapNone/>
                 <wp:docPr id="17" name="Text Box 17"/>
@@ -4295,7 +4224,7 @@
                       <wps:spPr bwMode="auto">
                         <a:xfrm>
                           <a:off x="0" y="0"/>
-                          <a:ext cx="3217653" cy="491706"/>
+                          <a:ext cx="3657600" cy="491490"/>
                         </a:xfrm>
                         <a:prstGeom prst="rect">
                           <a:avLst/>
@@ -4322,35 +4251,7 @@
                                 <w:sz w:val="14"/>
                                 <w:szCs w:val="14"/>
                               </w:rPr>
-                              <w:t xml:space="preserve">Graph </w:t>
-                            </w:r>
-                            <w:r>
-                              <w:rPr>
-                                <w:sz w:val="14"/>
-                                <w:szCs w:val="14"/>
-                              </w:rPr>
-                              <w:t>6</w:t>
-                            </w:r>
-                            <w:r>
-                              <w:rPr>
-                                <w:sz w:val="14"/>
-                                <w:szCs w:val="14"/>
-                              </w:rPr>
-                              <w:t xml:space="preserve"> – Shows average execution times for every possible core count for </w:t>
-                            </w:r>
-                            <w:r>
-                              <w:rPr>
-                                <w:sz w:val="14"/>
-                                <w:szCs w:val="14"/>
-                              </w:rPr>
-                              <w:t>8000x8000</w:t>
-                            </w:r>
-                            <w:r>
-                              <w:rPr>
-                                <w:sz w:val="14"/>
-                                <w:szCs w:val="14"/>
-                              </w:rPr>
-                              <w:t xml:space="preserve"> image size</w:t>
+                              <w:t>Graph 6 – Shows average execution times for every possible core count for 8000x8000 image size</w:t>
                             </w:r>
                           </w:p>
                         </w:txbxContent>
@@ -4372,7 +4273,7 @@
           </mc:Choice>
           <mc:Fallback>
             <w:pict>
-              <v:shape w14:anchorId="7531187A" id="Text Box 17" o:spid="_x0000_s1034" type="#_x0000_t202" style="position:absolute;margin-left:-29.55pt;margin-top:26.3pt;width:253.35pt;height:38.7pt;z-index:-251619328;visibility:visible;mso-wrap-style:square;mso-width-percent:0;mso-height-percent:0;mso-wrap-distance-left:9pt;mso-wrap-distance-top:3.6pt;mso-wrap-distance-right:9pt;mso-wrap-distance-bottom:3.6pt;mso-position-horizontal:absolute;mso-position-horizontal-relative:margin;mso-position-vertical:absolute;mso-position-vertical-relative:text;mso-width-percent:0;mso-height-percent:0;mso-width-relative:margin;mso-height-relative:margin;v-text-anchor:top" o:gfxdata="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" filled="f" stroked="f">
+              <v:shape w14:anchorId="7531187A" id="Text Box 17" o:spid="_x0000_s1034" type="#_x0000_t202" style="position:absolute;margin-left:-24.65pt;margin-top:25.75pt;width:4in;height:38.7pt;z-index:-251619328;visibility:visible;mso-wrap-style:square;mso-width-percent:0;mso-height-percent:0;mso-wrap-distance-left:9pt;mso-wrap-distance-top:3.6pt;mso-wrap-distance-right:9pt;mso-wrap-distance-bottom:3.6pt;mso-position-horizontal:absolute;mso-position-horizontal-relative:margin;mso-position-vertical:absolute;mso-position-vertical-relative:text;mso-width-percent:0;mso-height-percent:0;mso-width-relative:margin;mso-height-relative:margin;v-text-anchor:top" o:gfxdata="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" filled="f" stroked="f">
                 <v:textbox>
                   <w:txbxContent>
                     <w:p>
@@ -4387,35 +4288,7 @@
                           <w:sz w:val="14"/>
                           <w:szCs w:val="14"/>
                         </w:rPr>
-                        <w:t xml:space="preserve">Graph </w:t>
-                      </w:r>
-                      <w:r>
-                        <w:rPr>
-                          <w:sz w:val="14"/>
-                          <w:szCs w:val="14"/>
-                        </w:rPr>
-                        <w:t>6</w:t>
-                      </w:r>
-                      <w:r>
-                        <w:rPr>
-                          <w:sz w:val="14"/>
-                          <w:szCs w:val="14"/>
-                        </w:rPr>
-                        <w:t xml:space="preserve"> – Shows average execution times for every possible core count for </w:t>
-                      </w:r>
-                      <w:r>
-                        <w:rPr>
-                          <w:sz w:val="14"/>
-                          <w:szCs w:val="14"/>
-                        </w:rPr>
-                        <w:t>8000x8000</w:t>
-                      </w:r>
-                      <w:r>
-                        <w:rPr>
-                          <w:sz w:val="14"/>
-                          <w:szCs w:val="14"/>
-                        </w:rPr>
-                        <w:t xml:space="preserve"> image size</w:t>
+                        <w:t>Graph 6 – Shows average execution times for every possible core count for 8000x8000 image size</w:t>
                       </w:r>
                     </w:p>
                   </w:txbxContent>
@@ -5036,21 +4909,7 @@
                                 <w:sz w:val="14"/>
                                 <w:szCs w:val="14"/>
                               </w:rPr>
-                              <w:t xml:space="preserve"> – Average execution times for all cores from 1 to 28, using bot</w:t>
-                            </w:r>
-                            <w:r>
-                              <w:rPr>
-                                <w:sz w:val="14"/>
-                                <w:szCs w:val="14"/>
-                              </w:rPr>
-                              <w:t>h</w:t>
-                            </w:r>
-                            <w:r>
-                              <w:rPr>
-                                <w:sz w:val="14"/>
-                                <w:szCs w:val="14"/>
-                              </w:rPr>
-                              <w:t xml:space="preserve"> 1 and 2 nodes for </w:t>
+                              <w:t xml:space="preserve"> – Average execution times for all cores from 1 to 28, using both 1 and 2 nodes for </w:t>
                             </w:r>
                             <w:r>
                               <w:rPr>
@@ -5115,21 +4974,7 @@
                           <w:sz w:val="14"/>
                           <w:szCs w:val="14"/>
                         </w:rPr>
-                        <w:t xml:space="preserve"> – Average execution times for all cores from 1 to 28, using bot</w:t>
-                      </w:r>
-                      <w:r>
-                        <w:rPr>
-                          <w:sz w:val="14"/>
-                          <w:szCs w:val="14"/>
-                        </w:rPr>
-                        <w:t>h</w:t>
-                      </w:r>
-                      <w:r>
-                        <w:rPr>
-                          <w:sz w:val="14"/>
-                          <w:szCs w:val="14"/>
-                        </w:rPr>
-                        <w:t xml:space="preserve"> 1 and 2 nodes for </w:t>
+                        <w:t xml:space="preserve"> – Average execution times for all cores from 1 to 28, using both 1 and 2 nodes for </w:t>
                       </w:r>
                       <w:r>
                         <w:rPr>
@@ -5335,49 +5180,7 @@
                                 <w:sz w:val="14"/>
                                 <w:szCs w:val="14"/>
                               </w:rPr>
-                              <w:t xml:space="preserve">Graph </w:t>
-                            </w:r>
-                            <w:r>
-                              <w:rPr>
-                                <w:sz w:val="14"/>
-                                <w:szCs w:val="14"/>
-                              </w:rPr>
-                              <w:t>9</w:t>
-                            </w:r>
-                            <w:r>
-                              <w:rPr>
-                                <w:sz w:val="14"/>
-                                <w:szCs w:val="14"/>
-                              </w:rPr>
-                              <w:t xml:space="preserve"> – Average execution times for all cores from 1 to 28, using bot</w:t>
-                            </w:r>
-                            <w:r>
-                              <w:rPr>
-                                <w:sz w:val="14"/>
-                                <w:szCs w:val="14"/>
-                              </w:rPr>
-                              <w:t>h</w:t>
-                            </w:r>
-                            <w:r>
-                              <w:rPr>
-                                <w:sz w:val="14"/>
-                                <w:szCs w:val="14"/>
-                              </w:rPr>
-                              <w:t xml:space="preserve"> 1 and 2 nodes for </w:t>
-                            </w:r>
-                            <w:r>
-                              <w:rPr>
-                                <w:sz w:val="14"/>
-                                <w:szCs w:val="14"/>
-                              </w:rPr>
-                              <w:t>8000x8000</w:t>
-                            </w:r>
-                            <w:r>
-                              <w:rPr>
-                                <w:sz w:val="14"/>
-                                <w:szCs w:val="14"/>
-                              </w:rPr>
-                              <w:t xml:space="preserve"> image size</w:t>
+                              <w:t>Graph 9 – Average execution times for all cores from 1 to 28, using both 1 and 2 nodes for 8000x8000 image size</w:t>
                             </w:r>
                           </w:p>
                         </w:txbxContent>
@@ -5414,49 +5217,7 @@
                           <w:sz w:val="14"/>
                           <w:szCs w:val="14"/>
                         </w:rPr>
-                        <w:t xml:space="preserve">Graph </w:t>
-                      </w:r>
-                      <w:r>
-                        <w:rPr>
-                          <w:sz w:val="14"/>
-                          <w:szCs w:val="14"/>
-                        </w:rPr>
-                        <w:t>9</w:t>
-                      </w:r>
-                      <w:r>
-                        <w:rPr>
-                          <w:sz w:val="14"/>
-                          <w:szCs w:val="14"/>
-                        </w:rPr>
-                        <w:t xml:space="preserve"> – Average execution times for all cores from 1 to 28, using bot</w:t>
-                      </w:r>
-                      <w:r>
-                        <w:rPr>
-                          <w:sz w:val="14"/>
-                          <w:szCs w:val="14"/>
-                        </w:rPr>
-                        <w:t>h</w:t>
-                      </w:r>
-                      <w:r>
-                        <w:rPr>
-                          <w:sz w:val="14"/>
-                          <w:szCs w:val="14"/>
-                        </w:rPr>
-                        <w:t xml:space="preserve"> 1 and 2 nodes for </w:t>
-                      </w:r>
-                      <w:r>
-                        <w:rPr>
-                          <w:sz w:val="14"/>
-                          <w:szCs w:val="14"/>
-                        </w:rPr>
-                        <w:t>8000x8000</w:t>
-                      </w:r>
-                      <w:r>
-                        <w:rPr>
-                          <w:sz w:val="14"/>
-                          <w:szCs w:val="14"/>
-                        </w:rPr>
-                        <w:t xml:space="preserve"> image size</w:t>
+                        <w:t>Graph 9 – Average execution times for all cores from 1 to 28, using both 1 and 2 nodes for 8000x8000 image size</w:t>
                       </w:r>
                     </w:p>
                   </w:txbxContent>
@@ -5655,7 +5416,31 @@
           <w:sz w:val="21"/>
           <w:szCs w:val="21"/>
         </w:rPr>
-        <w:t>Both of the larger images sizes have a fairly low strong scaling efficiency at 5</w:t>
+        <w:t xml:space="preserve">Both of the larger </w:t>
+      </w:r>
+      <w:r>
+        <w:rPr>
+          <w:rFonts w:ascii="Arial" w:hAnsi="Arial" w:cs="Arial"/>
+          <w:sz w:val="21"/>
+          <w:szCs w:val="21"/>
+        </w:rPr>
+        <w:t>image</w:t>
+      </w:r>
+      <w:r>
+        <w:rPr>
+          <w:rFonts w:ascii="Arial" w:hAnsi="Arial" w:cs="Arial"/>
+          <w:sz w:val="21"/>
+          <w:szCs w:val="21"/>
+        </w:rPr>
+        <w:t xml:space="preserve"> </w:t>
+      </w:r>
+      <w:r>
+        <w:rPr>
+          <w:rFonts w:ascii="Arial" w:hAnsi="Arial" w:cs="Arial"/>
+          <w:sz w:val="21"/>
+          <w:szCs w:val="21"/>
+        </w:rPr>
+        <w:t>sizes have a fairly low strong scaling efficiency at 5</w:t>
       </w:r>
       <w:r>
         <w:rPr>
@@ -5689,8 +5474,6 @@
         </w:rPr>
         <w:t>0.</w:t>
       </w:r>
-      <w:bookmarkStart w:id="0" w:name="_GoBack"/>
-      <w:bookmarkEnd w:id="0"/>
       <w:r>
         <w:rPr>
           <w:rFonts w:ascii="Arial" w:hAnsi="Arial" w:cs="Arial"/>
@@ -6197,7 +5980,33 @@
           <w:sz w:val="21"/>
           <w:szCs w:val="21"/>
         </w:rPr>
-        <w:t xml:space="preserve">Implementing MPI has proves successful with </w:t>
+        <w:t xml:space="preserve">Implementing MPI has </w:t>
+      </w:r>
+      <w:r>
+        <w:rPr>
+          <w:rFonts w:ascii="Arial" w:hAnsi="Arial" w:cs="Arial"/>
+          <w:sz w:val="21"/>
+          <w:szCs w:val="21"/>
+        </w:rPr>
+        <w:t>proven</w:t>
+      </w:r>
+      <w:r>
+        <w:rPr>
+          <w:rFonts w:ascii="Arial" w:hAnsi="Arial" w:cs="Arial"/>
+          <w:sz w:val="21"/>
+          <w:szCs w:val="21"/>
+        </w:rPr>
+        <w:t xml:space="preserve"> </w:t>
+      </w:r>
+      <w:bookmarkStart w:id="0" w:name="_GoBack"/>
+      <w:bookmarkEnd w:id="0"/>
+      <w:r>
+        <w:rPr>
+          <w:rFonts w:ascii="Arial" w:hAnsi="Arial" w:cs="Arial"/>
+          <w:sz w:val="21"/>
+          <w:szCs w:val="21"/>
+        </w:rPr>
+        <w:t xml:space="preserve">successful with </w:t>
       </w:r>
       <w:r>
         <w:rPr>
@@ -6231,7 +6040,7 @@
       <w:headerReference w:type="default" r:id="rId15"/>
       <w:footerReference w:type="default" r:id="rId16"/>
       <w:pgSz w:w="11906" w:h="16838"/>
-      <w:pgMar w:top="720" w:right="720" w:bottom="720" w:left="720" w:header="227" w:footer="708" w:gutter="0"/>
+      <w:pgMar w:top="720" w:right="720" w:bottom="720" w:left="720" w:header="227" w:footer="680" w:gutter="0"/>
       <w:cols w:num="2" w:space="708"/>
       <w:docGrid w:linePitch="360"/>
     </w:sectPr>
@@ -6268,7 +6077,7 @@
 <w:ftr xmlns:wpc="http://schemas.microsoft.com/office/word/2010/wordprocessingCanvas" xmlns:cx="http://schemas.microsoft.com/office/drawing/2014/chartex" xmlns:cx1="http://schemas.microsoft.com/office/drawing/2015/9/8/chartex" xmlns:cx2="http://schemas.microsoft.com/office/drawing/2015/10/21/chartex" xmlns:cx3="http://schemas.microsoft.com/office/drawing/2016/5/9/chartex" xmlns:cx4="http://schemas.microsoft.com/office/drawing/2016/5/10/chartex" xmlns:cx5="http://schemas.microsoft.com/office/drawing/2016/5/11/chartex" xmlns:cx6="http://schemas.microsoft.com/office/drawing/2016/5/12/chartex" xmlns:cx7="http://schemas.microsoft.com/office/drawing/2016/5/13/chartex" xmlns:cx8="http://schemas.microsoft.com/office/drawing/2016/5/14/chartex" xmlns:mc="http://schemas.openxmlformats.org/markup-compatibility/2006" xmlns:aink="http://schemas.microsoft.com/office/drawing/2016/ink" xmlns:am3d="http://schemas.microsoft.com/office/drawing/2017/model3d" xmlns:o="urn:schemas-microsoft-com:office:office" xmlns:r="http://schemas.openxmlformats.org/officeDocument/2006/relationships" xmlns:m="http://schemas.openxmlformats.org/officeDocument/2006/math" xmlns:v="urn:schemas-microsoft-com:vml" xmlns:wp14="http://schemas.microsoft.com/office/word/2010/wordprocessingDrawing" xmlns:wp="http://schemas.openxmlformats.org/drawingml/2006/wordprocessingDrawing" xmlns:w10="urn:schemas-microsoft-com:office:word" xmlns:w="http://schemas.openxmlformats.org/wordprocessingml/2006/main" xmlns:w14="http://schemas.microsoft.com/office/word/2010/wordml" xmlns:w15="http://schemas.microsoft.com/office/word/2012/wordml" xmlns:w16cid="http://schemas.microsoft.com/office/word/2016/wordml/cid" xmlns:w16se="http://schemas.microsoft.com/office/word/2015/wordml/symex" xmlns:wpg="http://schemas.microsoft.com/office/word/2010/wordprocessingGroup" xmlns:wpi="http://schemas.microsoft.com/office/word/2010/wordprocessingInk" xmlns:wne="http://schemas.microsoft.com/office/word/2006/wordml" xmlns:wps="http://schemas.microsoft.com/office/word/2010/wordprocessingShape" mc:Ignorable="w14 w15 w16se w16cid wp14">
   <w:sdt>
     <w:sdtPr>
-      <w:id w:val="-478157397"/>
+      <w:id w:val="1583254097"/>
       <w:docPartObj>
         <w:docPartGallery w:val="Page Numbers (Bottom of Page)"/>
         <w:docPartUnique/>
@@ -6283,7 +6092,6 @@
       <w:p>
         <w:pPr>
           <w:pStyle w:val="Footer"/>
-          <w:jc w:val="right"/>
         </w:pPr>
         <w:r>
           <w:fldChar w:fldCharType="begin"/>

</xml_diff>